<commit_message>
Part 2 of the customer analysis
Part 2 of the customer analysis
</commit_message>
<xml_diff>
--- a/HoT_TotalBase_Handover_Documentation_Part1.docx
+++ b/HoT_TotalBase_Handover_Documentation_Part1.docx
@@ -807,6 +807,17 @@
     </w:p>
     <w:p>
       <w:pPr>
+        <w:pStyle w:val="ListBullet"/>
+        <w:numPr>
+          <w:ilvl w:val="0"/>
+          <w:numId w:val="0"/>
+        </w:numPr>
+        <w:spacing w:after="0"/>
+        <w:ind w:left="360"/>
+      </w:pPr>
+    </w:p>
+    <w:p>
+      <w:pPr>
         <w:spacing w:after="120"/>
       </w:pPr>
       <w:r>
@@ -896,6 +907,7 @@
         <w:rPr>
           <w:b/>
         </w:rPr>
+        <w:lastRenderedPageBreak/>
         <w:t>7.3 Output artefacts</w:t>
       </w:r>
     </w:p>
@@ -905,8 +917,18 @@
         <w:spacing w:after="0"/>
       </w:pPr>
       <w:r>
-        <w:lastRenderedPageBreak/>
-        <w:t>Per‑segment indexing workbooks saved to: d:/downloads/hot-segments-total-base/&lt;Segment&gt;_indexing.xlsx (adjust path as required).</w:t>
+        <w:t>Per‑segment indexing workbooks saved to:</w:t>
+      </w:r>
+      <w:proofErr w:type="gramStart"/>
+      <w:r>
+        <w:t xml:space="preserve"> </w:t>
+      </w:r>
+      <w:r>
+        <w:t xml:space="preserve"> .</w:t>
+      </w:r>
+      <w:proofErr w:type="gramEnd"/>
+      <w:r>
+        <w:t>/downloads/hot-segments-total-base/&lt;Segment&gt;_indexing.xlsx (adjust path as required).</w:t>
       </w:r>
     </w:p>
     <w:p>
@@ -1057,408 +1079,19 @@
         <w:spacing w:after="0"/>
       </w:pPr>
       <w:r>
-        <w:t>Vendor lists: Luxury and youth‑brand lists are curated; keep them in a constants block for easy refresh.</w:t>
+        <w:t>Time window: The analysis window (2022–2024) is hard‑coded.</w:t>
       </w:r>
     </w:p>
     <w:p>
       <w:pPr>
         <w:pStyle w:val="ListBullet"/>
+        <w:numPr>
+          <w:ilvl w:val="0"/>
+          <w:numId w:val="0"/>
+        </w:numPr>
         <w:spacing w:after="0"/>
-      </w:pPr>
-      <w:r>
-        <w:t>Time window: The analysis window (2022–2024) is hard‑coded for stability; revisit quarterly for recency.</w:t>
-      </w:r>
-    </w:p>
-    <w:p>
-      <w:pPr>
-        <w:pStyle w:val="ListBullet"/>
-        <w:spacing w:after="0"/>
-      </w:pPr>
-      <w:r>
-        <w:t>Output paths: update local 'd:/downloads/…' paths for your environment (e.g., to a shared drive).</w:t>
-      </w:r>
-    </w:p>
-    <w:p>
-      <w:pPr>
-        <w:pStyle w:val="Heading1"/>
-      </w:pPr>
-      <w:r>
-        <w:t>10. Handover Checklist</w:t>
-      </w:r>
-    </w:p>
-    <w:p>
-      <w:pPr>
-        <w:pStyle w:val="ListBullet"/>
-        <w:spacing w:after="0"/>
-      </w:pPr>
-      <w:r>
-        <w:t>✅ Access to GCS bucket and latest CSVs verified.</w:t>
-      </w:r>
-    </w:p>
-    <w:p>
-      <w:pPr>
-        <w:pStyle w:val="ListBullet"/>
-        <w:spacing w:after="0"/>
-      </w:pPr>
-      <w:r>
-        <w:t>✅ GitHub repo cloned and script paths updated.</w:t>
-      </w:r>
-    </w:p>
-    <w:p>
-      <w:pPr>
-        <w:pStyle w:val="ListBullet"/>
-        <w:spacing w:after="0"/>
-      </w:pPr>
-      <w:r>
-        <w:lastRenderedPageBreak/>
-        <w:t>✅ SPiD dedup review completed (profiles merged/deleted as per rules).</w:t>
-      </w:r>
-    </w:p>
-    <w:p>
-      <w:pPr>
-        <w:pStyle w:val="ListBullet"/>
-        <w:spacing w:after="0"/>
-      </w:pPr>
-      <w:r>
-        <w:t>✅ Segment counts sanity‑checked; output workbooks delivered to Sales/CRM.</w:t>
-      </w:r>
-    </w:p>
-    <w:p>
-      <w:pPr>
-        <w:pStyle w:val="ListBullet"/>
-        <w:spacing w:after="0"/>
-      </w:pPr>
-      <w:r>
-        <w:t>✅ Documented any deviations (threshold tweaks, vendor list updates, or outlet exclusions).</w:t>
-      </w:r>
-    </w:p>
-    <w:p>
-      <w:pPr>
-        <w:pStyle w:val="Heading1"/>
-      </w:pPr>
-      <w:r>
-        <w:t>Appendix A — Representative Code Snippets</w:t>
-      </w:r>
-    </w:p>
-    <w:p>
-      <w:r>
-        <w:rPr>
-          <w:b/>
-        </w:rPr>
-        <w:t>A1. Customer ingest</w:t>
-      </w:r>
-    </w:p>
-    <w:p>
-      <w:r>
-        <w:rPr>
-          <w:rFonts w:ascii="Courier New" w:hAnsi="Courier New"/>
-          <w:sz w:val="18"/>
-        </w:rPr>
-        <w:t># Read customer extract (GCS) with safe defaults</w:t>
-      </w:r>
-      <w:r>
-        <w:rPr>
-          <w:rFonts w:ascii="Courier New" w:hAnsi="Courier New"/>
-          <w:sz w:val="18"/>
-        </w:rPr>
-        <w:br/>
-        <w:t>customer_df = pd.read_csv(temp_file.name, sep='|', encoding='latin1').query("ProfileState=='Live'")</w:t>
-      </w:r>
-      <w:r>
-        <w:rPr>
-          <w:rFonts w:ascii="Courier New" w:hAnsi="Courier New"/>
-          <w:sz w:val="18"/>
-        </w:rPr>
-        <w:br/>
-        <w:t>customer_df = customer_df.dropna(subset=['ClientID','UnsubscribeURL'])</w:t>
-      </w:r>
-      <w:r>
-        <w:rPr>
-          <w:rFonts w:ascii="Courier New" w:hAnsi="Courier New"/>
-          <w:sz w:val="18"/>
-        </w:rPr>
-        <w:br/>
-        <w:t>customer_df['ClientID'] = customer_df['ClientID'].astype(int)</w:t>
-      </w:r>
-    </w:p>
-    <w:p>
-      <w:r>
-        <w:rPr>
-          <w:b/>
-        </w:rPr>
-        <w:t>A2. Customer deduplication</w:t>
-      </w:r>
-    </w:p>
-    <w:p>
-      <w:r>
-        <w:rPr>
-          <w:rFonts w:ascii="Courier New" w:hAnsi="Courier New"/>
-          <w:sz w:val="18"/>
-        </w:rPr>
-        <w:t># Combine old/new customer extracts &amp; remove duplicate ClientIDs</w:t>
-      </w:r>
-      <w:r>
-        <w:rPr>
-          <w:rFonts w:ascii="Courier New" w:hAnsi="Courier New"/>
-          <w:sz w:val="18"/>
-        </w:rPr>
-        <w:br/>
-        <w:t>customer_df_deduped = customer_df.drop_duplicates(subset=['ClientID'], keep='first')</w:t>
-      </w:r>
-      <w:r>
-        <w:rPr>
-          <w:rFonts w:ascii="Courier New" w:hAnsi="Courier New"/>
-          <w:sz w:val="18"/>
-        </w:rPr>
-        <w:br/>
-        <w:t>customer_df_new = pd.concat([customer_df_old, customer_df_deduped], axis=0)\</w:t>
-      </w:r>
-      <w:r>
-        <w:rPr>
-          <w:rFonts w:ascii="Courier New" w:hAnsi="Courier New"/>
-          <w:sz w:val="18"/>
-        </w:rPr>
-        <w:br/>
-        <w:t xml:space="preserve">                    .drop_duplicates(subset=['ClientID'], keep='first').reset_index(drop=True)</w:t>
-      </w:r>
-    </w:p>
-    <w:p>
-      <w:r>
-        <w:rPr>
-          <w:b/>
-        </w:rPr>
-        <w:t>A3. SPiD pre‑merge discovery</w:t>
-      </w:r>
-    </w:p>
-    <w:p>
-      <w:pPr>
-        <w:rPr>
-          <w:rFonts w:ascii="Courier New" w:hAnsi="Courier New"/>
-          <w:sz w:val="18"/>
-        </w:rPr>
-      </w:pPr>
-      <w:r>
-        <w:rPr>
-          <w:rFonts w:ascii="Courier New" w:hAnsi="Courier New"/>
-          <w:sz w:val="18"/>
-        </w:rPr>
-        <w:t># RelatedClientID discovery (name+email group)</w:t>
-      </w:r>
-      <w:r>
-        <w:rPr>
-          <w:rFonts w:ascii="Courier New" w:hAnsi="Courier New"/>
-          <w:sz w:val="18"/>
-        </w:rPr>
-        <w:br/>
-        <w:t>def make_group_key(row):</w:t>
-      </w:r>
-      <w:r>
-        <w:rPr>
-          <w:rFonts w:ascii="Courier New" w:hAnsi="Courier New"/>
-          <w:sz w:val="18"/>
-        </w:rPr>
-        <w:br/>
-        <w:t xml:space="preserve">    fn = str(row['FirstName']) if pd.notnull(row['FirstName']) else ""</w:t>
-      </w:r>
-      <w:r>
-        <w:rPr>
-          <w:rFonts w:ascii="Courier New" w:hAnsi="Courier New"/>
-          <w:sz w:val="18"/>
-        </w:rPr>
-        <w:br/>
-        <w:t xml:space="preserve">    ln = str(row['LastName']) if pd.notnull(row['LastName']) else ""</w:t>
-      </w:r>
-      <w:r>
-        <w:rPr>
-          <w:rFonts w:ascii="Courier New" w:hAnsi="Courier New"/>
-          <w:sz w:val="18"/>
-        </w:rPr>
-        <w:br/>
-        <w:t xml:space="preserve">    em = str(row['EmailAddress']) if pd.notnull(row['EmailAddress']) else ""</w:t>
-      </w:r>
-      <w:r>
-        <w:rPr>
-          <w:rFonts w:ascii="Courier New" w:hAnsi="Courier New"/>
-          <w:sz w:val="18"/>
-        </w:rPr>
-        <w:br/>
-        <w:t xml:space="preserve">    return fn + "|" + ln + "|" + </w:t>
-      </w:r>
-      <w:proofErr w:type="spellStart"/>
-      <w:r>
-        <w:rPr>
-          <w:rFonts w:ascii="Courier New" w:hAnsi="Courier New"/>
-          <w:sz w:val="18"/>
-        </w:rPr>
-        <w:t>em</w:t>
-      </w:r>
-      <w:proofErr w:type="spellEnd"/>
-    </w:p>
-    <w:p/>
-    <w:p>
-      <w:r>
-        <w:rPr>
-          <w:b/>
-        </w:rPr>
-        <w:t>A4. Transaction filter</w:t>
-      </w:r>
-    </w:p>
-    <w:p>
-      <w:r>
-        <w:rPr>
-          <w:rFonts w:ascii="Courier New" w:hAnsi="Courier New"/>
-          <w:sz w:val="18"/>
-        </w:rPr>
-        <w:t># Confirmed transactions window</w:t>
-      </w:r>
-      <w:r>
-        <w:rPr>
-          <w:rFonts w:ascii="Courier New" w:hAnsi="Courier New"/>
-          <w:sz w:val="18"/>
-        </w:rPr>
-        <w:br/>
-        <w:t>confirmed_txn_df = transaction_df[</w:t>
-      </w:r>
-      <w:r>
-        <w:rPr>
-          <w:rFonts w:ascii="Courier New" w:hAnsi="Courier New"/>
-          <w:sz w:val="18"/>
-        </w:rPr>
-        <w:br/>
-        <w:t xml:space="preserve">    (transaction_df['FolderStatus'] == 'Invoiced') &amp;</w:t>
-      </w:r>
-      <w:r>
-        <w:rPr>
-          <w:rFonts w:ascii="Courier New" w:hAnsi="Courier New"/>
-          <w:sz w:val="18"/>
-        </w:rPr>
-        <w:br/>
-        <w:t xml:space="preserve">    (transaction_df['FolderValue'] &gt; 0) &amp;</w:t>
-      </w:r>
-      <w:r>
-        <w:rPr>
-          <w:rFonts w:ascii="Courier New" w:hAnsi="Courier New"/>
-          <w:sz w:val="18"/>
-        </w:rPr>
-        <w:br/>
-        <w:t xml:space="preserve">    (pd.to_datetime(transaction_df['FolderConfirmationDate']).between('2022-01-01','2024-12-31'))</w:t>
-      </w:r>
-      <w:r>
-        <w:rPr>
-          <w:rFonts w:ascii="Courier New" w:hAnsi="Courier New"/>
-          <w:sz w:val="18"/>
-        </w:rPr>
-        <w:br/>
-        <w:t>]</w:t>
-      </w:r>
-    </w:p>
-    <w:p>
-      <w:r>
-        <w:rPr>
-          <w:b/>
-        </w:rPr>
-        <w:t>A5. HVC/MVC/LVC thresholds</w:t>
-      </w:r>
-    </w:p>
-    <w:p>
-      <w:r>
-        <w:rPr>
-          <w:rFonts w:ascii="Courier New" w:hAnsi="Courier New"/>
-          <w:sz w:val="18"/>
-        </w:rPr>
-        <w:t># Value segmentation</w:t>
-      </w:r>
-      <w:r>
-        <w:rPr>
-          <w:rFonts w:ascii="Courier New" w:hAnsi="Courier New"/>
-          <w:sz w:val="18"/>
-        </w:rPr>
-        <w:br/>
-        <w:t>customer_summary = (hvc_profile.groupby('ClientID')</w:t>
-      </w:r>
-      <w:r>
-        <w:rPr>
-          <w:rFonts w:ascii="Courier New" w:hAnsi="Courier New"/>
-          <w:sz w:val="18"/>
-        </w:rPr>
-        <w:br/>
-        <w:t xml:space="preserve">                    .agg({'FolderValue':'sum','FolderID':'count'})</w:t>
-      </w:r>
-      <w:r>
-        <w:rPr>
-          <w:rFonts w:ascii="Courier New" w:hAnsi="Courier New"/>
-          <w:sz w:val="18"/>
-        </w:rPr>
-        <w:br/>
-        <w:t xml:space="preserve">                    .rename(columns={'FolderValue':'TotalFolderValue','FolderID':'total_transaction</w:t>
-      </w:r>
-      <w:r>
-        <w:rPr>
-          <w:rFonts w:ascii="Courier New" w:hAnsi="Courier New"/>
-          <w:sz w:val="18"/>
-        </w:rPr>
-        <w:lastRenderedPageBreak/>
-        <w:t>s'})</w:t>
-      </w:r>
-      <w:r>
-        <w:rPr>
-          <w:rFonts w:ascii="Courier New" w:hAnsi="Courier New"/>
-          <w:sz w:val="18"/>
-        </w:rPr>
-        <w:br/>
-        <w:t xml:space="preserve">                    .reset_index())</w:t>
-      </w:r>
-      <w:r>
-        <w:rPr>
-          <w:rFonts w:ascii="Courier New" w:hAnsi="Courier New"/>
-          <w:sz w:val="18"/>
-        </w:rPr>
-        <w:br/>
-        <w:t>hvc_threshold = customer_summary['TotalFolderValue'].quantile(0.8)</w:t>
-      </w:r>
-      <w:r>
-        <w:rPr>
-          <w:rFonts w:ascii="Courier New" w:hAnsi="Courier New"/>
-          <w:sz w:val="18"/>
-        </w:rPr>
-        <w:br/>
-        <w:t>mvc_threshold = customer_summary['TotalFolderValue'].quantile(0.5)</w:t>
-      </w:r>
-    </w:p>
-    <w:p>
-      <w:pPr>
-        <w:pStyle w:val="Heading1"/>
-      </w:pPr>
-      <w:r>
-        <w:t>Appendix B — Future (Part 2: Leisure Base)</w:t>
-      </w:r>
-    </w:p>
-    <w:p>
-      <w:pPr>
-        <w:pStyle w:val="ListBullet"/>
-        <w:spacing w:after="0"/>
-      </w:pPr>
-      <w:r>
-        <w:t>Extend segments with leisure‑specific nuances (e.g., destination themes, seasonality, brand affinity).</w:t>
-      </w:r>
-    </w:p>
-    <w:p>
-      <w:pPr>
-        <w:pStyle w:val="ListBullet"/>
-        <w:spacing w:after="0"/>
-      </w:pPr>
-      <w:r>
-        <w:t>Add RFM quartiles per product line; compute cross‑sell propensity features by repertoire.</w:t>
-      </w:r>
-    </w:p>
-    <w:p>
-      <w:pPr>
-        <w:pStyle w:val="ListBullet"/>
-        <w:spacing w:after="0"/>
-      </w:pPr>
-      <w:r>
-        <w:t>Publish activation‑ready audiences with privacy‑by‑design controls (hashing, suppression, unsubscribe logic).</w:t>
-      </w:r>
+        <w:ind w:left="360" w:hanging="360"/>
+      </w:pPr>
     </w:p>
     <w:sectPr>
       <w:pgSz w:w="12240" w:h="15840"/>

</xml_diff>